<commit_message>
Updating Legal Issues course Task1, task has been submitted
</commit_message>
<xml_diff>
--- a/LegalIssuesinInformationSecurity_C841/Task1.docx
+++ b/LegalIssuesinInformationSecurity_C841/Task1.docx
@@ -947,7 +947,7 @@
         <w:rPr>
           <w:color w:val="000000" w:themeColor="text1"/>
         </w:rPr>
-        <w:t>Policy 1 ______________________</w:t>
+        <w:t xml:space="preserve">Policy 1 </w:t>
       </w:r>
     </w:p>
     <w:p>
@@ -996,20 +996,26 @@
         <w:rPr>
           <w:color w:val="000000" w:themeColor="text1"/>
         </w:rPr>
-        <w:t xml:space="preserve">: </w:t>
-      </w:r>
-    </w:p>
-    <w:p>
-      <w:pPr>
-        <w:rPr>
-          <w:color w:val="000000" w:themeColor="text1"/>
-        </w:rPr>
-      </w:pPr>
-      <w:r>
-        <w:rPr>
-          <w:color w:val="000000" w:themeColor="text1"/>
-        </w:rPr>
-        <w:t>Policy 2 ______________________</w:t>
+        <w:t>:</w:t>
+      </w:r>
+      <w:r>
+        <w:rPr>
+          <w:color w:val="000000" w:themeColor="text1"/>
+        </w:rPr>
+        <w:t xml:space="preserve"> Failure to comply with Section 404 Sarbanes Oxley. Maintaining a management assessment of internal controls. </w:t>
+      </w:r>
+    </w:p>
+    <w:p>
+      <w:pPr>
+        <w:rPr>
+          <w:color w:val="000000" w:themeColor="text1"/>
+        </w:rPr>
+      </w:pPr>
+      <w:r>
+        <w:rPr>
+          <w:color w:val="000000" w:themeColor="text1"/>
+        </w:rPr>
+        <w:t xml:space="preserve">Policy 2 </w:t>
       </w:r>
     </w:p>
     <w:p>
@@ -1027,7 +1033,31 @@
         <w:rPr>
           <w:color w:val="000000" w:themeColor="text1"/>
         </w:rPr>
-        <w:t>Procedure______________________________________________________________________</w:t>
+        <w:t>Procedure</w:t>
+      </w:r>
+      <w:r>
+        <w:rPr>
+          <w:color w:val="000000" w:themeColor="text1"/>
+        </w:rPr>
+        <w:t xml:space="preserve">: Section 509 Sarbanes Oxley – Real Time Disclosure, this requires an organization to quickly </w:t>
+      </w:r>
+      <w:r>
+        <w:rPr>
+          <w:color w:val="000000" w:themeColor="text1"/>
+        </w:rPr>
+        <w:t xml:space="preserve">communicate material changes related to </w:t>
+      </w:r>
+      <w:r>
+        <w:rPr>
+          <w:color w:val="000000" w:themeColor="text1"/>
+        </w:rPr>
+        <w:t>its</w:t>
+      </w:r>
+      <w:r>
+        <w:rPr>
+          <w:color w:val="000000" w:themeColor="text1"/>
+        </w:rPr>
+        <w:t xml:space="preserve"> financial state, with data included to the public. </w:t>
       </w:r>
     </w:p>
     <w:p>
@@ -1045,7 +1075,13 @@
         <w:rPr>
           <w:color w:val="000000" w:themeColor="text1"/>
         </w:rPr>
-        <w:t>Criminal activity addressed ______________________________________________________________________________</w:t>
+        <w:t>Criminal activity addressed</w:t>
+      </w:r>
+      <w:r>
+        <w:rPr>
+          <w:color w:val="000000" w:themeColor="text1"/>
+        </w:rPr>
+        <w:t xml:space="preserve">: TechFite leadership is unable to speak to the sales figures from the sales division, there may be funds that are being included to a bank that is “off-the -books”. </w:t>
       </w:r>
     </w:p>
     <w:p>
@@ -1086,7 +1122,13 @@
         <w:rPr>
           <w:color w:val="000000" w:themeColor="text1"/>
         </w:rPr>
-        <w:t>Negligent actor 1 __________________________________</w:t>
+        <w:t>Negligent actor 1</w:t>
+      </w:r>
+      <w:r>
+        <w:rPr>
+          <w:color w:val="000000" w:themeColor="text1"/>
+        </w:rPr>
+        <w:t xml:space="preserve">: Sarah Miller </w:t>
       </w:r>
     </w:p>
     <w:p>
@@ -1104,7 +1146,13 @@
         <w:rPr>
           <w:color w:val="000000" w:themeColor="text1"/>
         </w:rPr>
-        <w:t>Activity________________________________________________________________________</w:t>
+        <w:t>Activity</w:t>
+      </w:r>
+      <w:r>
+        <w:rPr>
+          <w:color w:val="000000" w:themeColor="text1"/>
+        </w:rPr>
+        <w:t>: Scanning other companies’ networks</w:t>
       </w:r>
     </w:p>
     <w:p>
@@ -1122,20 +1170,32 @@
         <w:rPr>
           <w:color w:val="000000" w:themeColor="text1"/>
         </w:rPr>
-        <w:t>Victim 1 __________________________________________________</w:t>
-      </w:r>
-    </w:p>
-    <w:p>
-      <w:pPr>
-        <w:rPr>
-          <w:color w:val="000000" w:themeColor="text1"/>
-        </w:rPr>
-      </w:pPr>
-      <w:r>
-        <w:rPr>
-          <w:color w:val="000000" w:themeColor="text1"/>
-        </w:rPr>
-        <w:t>Negligent actor 2 __________________________________</w:t>
+        <w:t>Victim 1</w:t>
+      </w:r>
+      <w:r>
+        <w:rPr>
+          <w:color w:val="000000" w:themeColor="text1"/>
+        </w:rPr>
+        <w:t>: TechFite customers, such as Noah Stevenson from Orange Leaf Software LLC.</w:t>
+      </w:r>
+    </w:p>
+    <w:p>
+      <w:pPr>
+        <w:rPr>
+          <w:color w:val="000000" w:themeColor="text1"/>
+        </w:rPr>
+      </w:pPr>
+      <w:r>
+        <w:rPr>
+          <w:color w:val="000000" w:themeColor="text1"/>
+        </w:rPr>
+        <w:t>Negligent actor 2</w:t>
+      </w:r>
+      <w:r>
+        <w:rPr>
+          <w:color w:val="000000" w:themeColor="text1"/>
+        </w:rPr>
+        <w:t xml:space="preserve">: Megan Rogers </w:t>
       </w:r>
     </w:p>
     <w:p>
@@ -1153,7 +1213,13 @@
         <w:rPr>
           <w:color w:val="000000" w:themeColor="text1"/>
         </w:rPr>
-        <w:t>Activity________________________________________________________________________</w:t>
+        <w:t>Activity</w:t>
+      </w:r>
+      <w:r>
+        <w:rPr>
+          <w:color w:val="000000" w:themeColor="text1"/>
+        </w:rPr>
+        <w:t xml:space="preserve">: Similarly scanning both external and internal network devices to further financial gains. </w:t>
       </w:r>
     </w:p>
     <w:p>
@@ -1171,7 +1237,27 @@
         <w:rPr>
           <w:color w:val="000000" w:themeColor="text1"/>
         </w:rPr>
-        <w:t>Victim 2 __________________________________________________</w:t>
+        <w:t>Victim 2</w:t>
+      </w:r>
+      <w:r>
+        <w:rPr>
+          <w:color w:val="000000" w:themeColor="text1"/>
+        </w:rPr>
+        <w:t xml:space="preserve">: Customers of TechFite, such as Ana </w:t>
+      </w:r>
+      <w:proofErr w:type="spellStart"/>
+      <w:r>
+        <w:rPr>
+          <w:color w:val="000000" w:themeColor="text1"/>
+        </w:rPr>
+        <w:t>Capperson</w:t>
+      </w:r>
+      <w:proofErr w:type="spellEnd"/>
+      <w:r>
+        <w:rPr>
+          <w:color w:val="000000" w:themeColor="text1"/>
+        </w:rPr>
+        <w:t xml:space="preserve"> from Union City Electronic Ventures.</w:t>
       </w:r>
     </w:p>
     <w:p>
@@ -1212,7 +1298,7 @@
         <w:rPr>
           <w:color w:val="000000" w:themeColor="text1"/>
         </w:rPr>
-        <w:t>Policy 1 ______________________</w:t>
+        <w:t xml:space="preserve">Policy 1 </w:t>
       </w:r>
     </w:p>
     <w:p>
@@ -1230,7 +1316,13 @@
         <w:rPr>
           <w:color w:val="000000" w:themeColor="text1"/>
         </w:rPr>
-        <w:t>Procedure______________________________________________________________________</w:t>
+        <w:t>Procedure</w:t>
+      </w:r>
+      <w:r>
+        <w:rPr>
+          <w:color w:val="000000" w:themeColor="text1"/>
+        </w:rPr>
+        <w:t xml:space="preserve">: Least Privilege – limiting access employees have to prevent insider threats and inappropriate of computers. </w:t>
       </w:r>
     </w:p>
     <w:p>
@@ -1248,20 +1340,32 @@
         <w:rPr>
           <w:color w:val="000000" w:themeColor="text1"/>
         </w:rPr>
-        <w:t>Negligent activity addressed ______________________________________________________________________________</w:t>
-      </w:r>
-    </w:p>
-    <w:p>
-      <w:pPr>
-        <w:rPr>
-          <w:color w:val="000000" w:themeColor="text1"/>
-        </w:rPr>
-      </w:pPr>
-      <w:r>
-        <w:rPr>
-          <w:color w:val="000000" w:themeColor="text1"/>
-        </w:rPr>
-        <w:t>Policy 2 ______________________</w:t>
+        <w:t>Negligent activity addressed</w:t>
+      </w:r>
+      <w:r>
+        <w:rPr>
+          <w:color w:val="000000" w:themeColor="text1"/>
+        </w:rPr>
+        <w:t xml:space="preserve">: This addresses the ability of the BI Unit having permissions to scan internal and external computers. With “Least Privilege” in place, the BI Unit would not have access to install Metasploit. </w:t>
+      </w:r>
+      <w:r>
+        <w:rPr>
+          <w:color w:val="000000" w:themeColor="text1"/>
+        </w:rPr>
+        <w:t>(ArcSight, “The Intersection of Sarbanes-Oxley and Insider Threats”)</w:t>
+      </w:r>
+    </w:p>
+    <w:p>
+      <w:pPr>
+        <w:rPr>
+          <w:color w:val="000000" w:themeColor="text1"/>
+        </w:rPr>
+      </w:pPr>
+      <w:r>
+        <w:rPr>
+          <w:color w:val="000000" w:themeColor="text1"/>
+        </w:rPr>
+        <w:t xml:space="preserve">Policy 2 </w:t>
       </w:r>
     </w:p>
     <w:p>
@@ -1279,7 +1383,13 @@
         <w:rPr>
           <w:color w:val="000000" w:themeColor="text1"/>
         </w:rPr>
-        <w:t>Procedure______________________________________________________________________</w:t>
+        <w:t>Procedure</w:t>
+      </w:r>
+      <w:r>
+        <w:rPr>
+          <w:color w:val="000000" w:themeColor="text1"/>
+        </w:rPr>
+        <w:t>: Separation of Duty</w:t>
       </w:r>
     </w:p>
     <w:p>
@@ -1297,7 +1407,19 @@
         <w:rPr>
           <w:color w:val="000000" w:themeColor="text1"/>
         </w:rPr>
-        <w:t>Negligent activity addressed ______________________________________________________________________________</w:t>
+        <w:t>Negligent activity addressed</w:t>
+      </w:r>
+      <w:r>
+        <w:rPr>
+          <w:color w:val="000000" w:themeColor="text1"/>
+        </w:rPr>
+        <w:t xml:space="preserve">: Members of the BI Unit were able to create customers/clients for TechFite, then report sales and post sales on the system. This should not be handled by the same person, but instead should be handled by three separate employees/divisions of TechFite. </w:t>
+      </w:r>
+      <w:r>
+        <w:rPr>
+          <w:color w:val="000000" w:themeColor="text1"/>
+        </w:rPr>
+        <w:t>(ArcSight, “The Intersection of Sarbanes-Oxley and Insider Threats”)</w:t>
       </w:r>
     </w:p>
     <w:p>
@@ -1319,6 +1441,167 @@
           <w:color w:val="000000" w:themeColor="text1"/>
         </w:rPr>
       </w:pPr>
+      <w:r>
+        <w:rPr>
+          <w:color w:val="000000" w:themeColor="text1"/>
+        </w:rPr>
+        <w:lastRenderedPageBreak/>
+        <w:t xml:space="preserve">In summary of the TechFite case study, it has been determined that TechFite was in violation of Section 404 and 409 of the Sarbanes Oxley Act. The company failed to disclose and insider threat, through negligence and in-action TechFite employees have been allowed to execute and act with malice for financial gain. </w:t>
+      </w:r>
+    </w:p>
+    <w:p>
+      <w:pPr>
+        <w:rPr>
+          <w:color w:val="000000" w:themeColor="text1"/>
+        </w:rPr>
+      </w:pPr>
+    </w:p>
+    <w:p>
+      <w:pPr>
+        <w:rPr>
+          <w:color w:val="000000" w:themeColor="text1"/>
+        </w:rPr>
+      </w:pPr>
+    </w:p>
+    <w:p>
+      <w:pPr>
+        <w:rPr>
+          <w:color w:val="000000" w:themeColor="text1"/>
+        </w:rPr>
+      </w:pPr>
+    </w:p>
+    <w:p>
+      <w:pPr>
+        <w:rPr>
+          <w:color w:val="000000" w:themeColor="text1"/>
+        </w:rPr>
+      </w:pPr>
+    </w:p>
+    <w:p>
+      <w:pPr>
+        <w:rPr>
+          <w:color w:val="000000" w:themeColor="text1"/>
+        </w:rPr>
+      </w:pPr>
+    </w:p>
+    <w:p>
+      <w:pPr>
+        <w:rPr>
+          <w:color w:val="000000" w:themeColor="text1"/>
+        </w:rPr>
+      </w:pPr>
+    </w:p>
+    <w:p>
+      <w:pPr>
+        <w:rPr>
+          <w:color w:val="000000" w:themeColor="text1"/>
+        </w:rPr>
+      </w:pPr>
+    </w:p>
+    <w:p>
+      <w:pPr>
+        <w:rPr>
+          <w:color w:val="000000" w:themeColor="text1"/>
+        </w:rPr>
+      </w:pPr>
+    </w:p>
+    <w:p>
+      <w:pPr>
+        <w:rPr>
+          <w:color w:val="000000" w:themeColor="text1"/>
+        </w:rPr>
+      </w:pPr>
+    </w:p>
+    <w:p>
+      <w:pPr>
+        <w:rPr>
+          <w:color w:val="000000" w:themeColor="text1"/>
+        </w:rPr>
+      </w:pPr>
+    </w:p>
+    <w:p>
+      <w:pPr>
+        <w:rPr>
+          <w:color w:val="000000" w:themeColor="text1"/>
+        </w:rPr>
+      </w:pPr>
+    </w:p>
+    <w:p>
+      <w:pPr>
+        <w:rPr>
+          <w:color w:val="000000" w:themeColor="text1"/>
+        </w:rPr>
+      </w:pPr>
+    </w:p>
+    <w:p>
+      <w:pPr>
+        <w:rPr>
+          <w:color w:val="000000" w:themeColor="text1"/>
+        </w:rPr>
+      </w:pPr>
+    </w:p>
+    <w:p>
+      <w:pPr>
+        <w:rPr>
+          <w:color w:val="000000" w:themeColor="text1"/>
+        </w:rPr>
+      </w:pPr>
+    </w:p>
+    <w:p>
+      <w:pPr>
+        <w:rPr>
+          <w:color w:val="000000" w:themeColor="text1"/>
+        </w:rPr>
+      </w:pPr>
+    </w:p>
+    <w:p>
+      <w:pPr>
+        <w:rPr>
+          <w:color w:val="000000" w:themeColor="text1"/>
+        </w:rPr>
+      </w:pPr>
+    </w:p>
+    <w:p>
+      <w:pPr>
+        <w:rPr>
+          <w:color w:val="000000" w:themeColor="text1"/>
+        </w:rPr>
+      </w:pPr>
+    </w:p>
+    <w:p>
+      <w:pPr>
+        <w:rPr>
+          <w:color w:val="000000" w:themeColor="text1"/>
+        </w:rPr>
+      </w:pPr>
+    </w:p>
+    <w:p>
+      <w:pPr>
+        <w:rPr>
+          <w:color w:val="000000" w:themeColor="text1"/>
+        </w:rPr>
+      </w:pPr>
+    </w:p>
+    <w:p>
+      <w:pPr>
+        <w:rPr>
+          <w:color w:val="000000" w:themeColor="text1"/>
+        </w:rPr>
+      </w:pPr>
+    </w:p>
+    <w:p>
+      <w:pPr>
+        <w:rPr>
+          <w:color w:val="000000" w:themeColor="text1"/>
+        </w:rPr>
+      </w:pPr>
+    </w:p>
+    <w:p>
+      <w:pPr>
+        <w:rPr>
+          <w:color w:val="000000" w:themeColor="text1"/>
+        </w:rPr>
+      </w:pPr>
     </w:p>
     <w:p>
       <w:pPr>
@@ -1351,24 +1634,68 @@
     <w:p>
       <w:pPr>
         <w:jc w:val="center"/>
-      </w:pPr>
-      <w:r>
+        <w:rPr>
+          <w:color w:val="000000" w:themeColor="text1"/>
+        </w:rPr>
+      </w:pPr>
+      <w:r>
+        <w:rPr>
+          <w:color w:val="000000" w:themeColor="text1"/>
+        </w:rPr>
         <w:lastRenderedPageBreak/>
         <w:t>References</w:t>
       </w:r>
     </w:p>
+    <w:p>
+      <w:pPr>
+        <w:pStyle w:val="NormalWeb"/>
+        <w:spacing w:before="0" w:beforeAutospacing="0" w:after="0" w:afterAutospacing="0" w:line="480" w:lineRule="auto"/>
+        <w:ind w:left="720" w:hanging="720"/>
+      </w:pPr>
+      <w:r>
+        <w:t xml:space="preserve"> “The Intersection of Sarbanes-Oxley and Insider Threats.” </w:t>
+      </w:r>
+      <w:r>
+        <w:rPr>
+          <w:i/>
+          <w:iCs/>
+        </w:rPr>
+        <w:t>Computerworld</w:t>
+      </w:r>
+      <w:r>
+        <w:t>, 16 Mar. 2006, www.computerworld.com/article/2562262/the-intersection-of-sarbanes-oxley-and-insider-threats.html.</w:t>
+      </w:r>
+    </w:p>
     <w:p/>
     <w:p>
-      <w:hyperlink r:id="rId6" w:history="1">
-        <w:r>
-          <w:rPr>
-            <w:rStyle w:val="Hyperlink"/>
-          </w:rPr>
-          <w:t>https://www.sarbanes-oxley-101.com/sarbanes-oxley-checklist.htm</w:t>
-        </w:r>
-      </w:hyperlink>
-      <w:r>
-        <w:t xml:space="preserve"> Section 404.B</w:t>
+      <w:pPr>
+        <w:pStyle w:val="NormalWeb"/>
+        <w:spacing w:before="0" w:beforeAutospacing="0" w:after="0" w:afterAutospacing="0" w:line="480" w:lineRule="auto"/>
+        <w:ind w:left="720" w:hanging="720"/>
+      </w:pPr>
+      <w:r>
+        <w:rPr>
+          <w:i/>
+          <w:iCs/>
+        </w:rPr>
+        <w:t xml:space="preserve"> Sarbanes-Oxley Compliance Checklist</w:t>
+      </w:r>
+      <w:r>
+        <w:t>. www.sarbanes-oxley-101.com/sarbanes-oxley-checklist.htm. Accessed 5 Nov. 2022.</w:t>
+      </w:r>
+    </w:p>
+    <w:p>
+      <w:r>
+        <w:t>(</w:t>
+      </w:r>
+      <w:r>
+        <w:rPr>
+          <w:rFonts w:ascii="Segoe UI Symbol" w:hAnsi="Segoe UI Symbol" w:cs="Segoe UI Symbol"/>
+        </w:rPr>
+        <w:t>☑</w:t>
+      </w:r>
+      <w:r>
+        <w:t xml:space="preserve"> Sarbanes-Oxley Compliance Checklist)</w:t>
       </w:r>
     </w:p>
     <w:p/>
@@ -2184,6 +2511,46 @@
       <w:u w:val="single"/>
     </w:rPr>
   </w:style>
+  <w:style w:type="character" w:styleId="UnresolvedMention">
+    <w:name w:val="Unresolved Mention"/>
+    <w:basedOn w:val="DefaultParagraphFont"/>
+    <w:uiPriority w:val="99"/>
+    <w:semiHidden/>
+    <w:unhideWhenUsed/>
+    <w:rsid w:val="008A7B9A"/>
+    <w:rPr>
+      <w:color w:val="605E5C"/>
+      <w:shd w:val="clear" w:color="auto" w:fill="E1DFDD"/>
+    </w:rPr>
+  </w:style>
+  <w:style w:type="paragraph" w:styleId="NormalWeb">
+    <w:name w:val="Normal (Web)"/>
+    <w:basedOn w:val="Normal"/>
+    <w:uiPriority w:val="99"/>
+    <w:semiHidden/>
+    <w:unhideWhenUsed/>
+    <w:rsid w:val="00F11733"/>
+    <w:pPr>
+      <w:spacing w:before="100" w:beforeAutospacing="1" w:after="100" w:afterAutospacing="1" w:line="240" w:lineRule="auto"/>
+    </w:pPr>
+    <w:rPr>
+      <w:rFonts w:ascii="Times New Roman" w:eastAsia="Times New Roman" w:hAnsi="Times New Roman" w:cs="Times New Roman"/>
+      <w:sz w:val="24"/>
+      <w:szCs w:val="24"/>
+    </w:rPr>
+  </w:style>
+  <w:style w:type="character" w:styleId="FollowedHyperlink">
+    <w:name w:val="FollowedHyperlink"/>
+    <w:basedOn w:val="DefaultParagraphFont"/>
+    <w:uiPriority w:val="99"/>
+    <w:semiHidden/>
+    <w:unhideWhenUsed/>
+    <w:rsid w:val="00F11733"/>
+    <w:rPr>
+      <w:color w:val="954F72" w:themeColor="followedHyperlink"/>
+      <w:u w:val="single"/>
+    </w:rPr>
+  </w:style>
 </w:styles>
 </file>
 

</xml_diff>